<commit_message>
Iteration 1 documentation update
</commit_message>
<xml_diff>
--- a/Documentation/Iterations/Iteration_1.docx
+++ b/Documentation/Iterations/Iteration_1.docx
@@ -389,25 +389,32 @@
     </w:p>
     <w:p/>
     <w:p>
-      <w:pPr>
-        <w:rPr>
-          <w:noProof/>
-          <w:lang w:val="en-GB" w:eastAsia="en-GB"/>
-        </w:rPr>
-      </w:pPr>
-    </w:p>
-    <w:p>
-      <w:r>
-        <w:rPr>
-          <w:noProof/>
-          <w:lang w:val="en-GB" w:eastAsia="en-GB"/>
-        </w:rPr>
+      <w:r>
         <w:lastRenderedPageBreak/>
+        <w:t xml:space="preserve">I </w:t>
+      </w:r>
+      <w:r>
+        <w:t xml:space="preserve">decided to add in auto complete methods to the Debit and Credit Account fields when creating a transaction </w:t>
+      </w:r>
+      <w:r>
+        <w:t xml:space="preserve">this was just to increase </w:t>
+      </w:r>
+      <w:r>
+        <w:t>usability</w:t>
+      </w:r>
+      <w:r>
+        <w:t xml:space="preserve"> of the program as it means that you will not have to drag and drop, this will also help if there are a lot of accounts. </w:t>
+      </w:r>
+      <w:r>
+        <w:rPr>
+          <w:noProof/>
+          <w:lang w:val="en-GB" w:eastAsia="en-GB"/>
+        </w:rPr>
         <w:drawing>
-          <wp:inline distT="0" distB="0" distL="0" distR="0" wp14:anchorId="478CB831" wp14:editId="49F60BAC">
-            <wp:extent cx="4879593" cy="2876550"/>
-            <wp:effectExtent l="0" t="0" r="0" b="0"/>
-            <wp:docPr id="9" name="Picture 9"/>
+          <wp:inline distT="0" distB="0" distL="0" distR="0" wp14:anchorId="43BE0934" wp14:editId="6C73F08C">
+            <wp:extent cx="4572991" cy="1653702"/>
+            <wp:effectExtent l="0" t="0" r="0" b="3810"/>
+            <wp:docPr id="11" name="Picture 11"/>
             <wp:cNvGraphicFramePr>
               <a:graphicFrameLocks xmlns:a="http://schemas.openxmlformats.org/drawingml/2006/main" noChangeAspect="1"/>
             </wp:cNvGraphicFramePr>
@@ -420,13 +427,13 @@
                   </pic:nvPicPr>
                   <pic:blipFill rotWithShape="1">
                     <a:blip r:embed="rId11"/>
-                    <a:srcRect l="18440" t="22917" r="29605" b="20238"/>
+                    <a:srcRect l="26694" t="36170" r="28927" b="34043"/>
                     <a:stretch/>
                   </pic:blipFill>
                   <pic:spPr bwMode="auto">
                     <a:xfrm>
                       <a:off x="0" y="0"/>
-                      <a:ext cx="4882498" cy="2878262"/>
+                      <a:ext cx="4583789" cy="1657607"/>
                     </a:xfrm>
                     <a:prstGeom prst="rect">
                       <a:avLst/>
@@ -448,40 +455,24 @@
       </w:r>
     </w:p>
     <w:p>
-      <w:r>
-        <w:t xml:space="preserve">I also decided to add in auto complete methods to the Debit and Credit Account fields when creating a transaction </w:t>
-      </w:r>
-      <w:r>
-        <w:t xml:space="preserve">this was just to increase </w:t>
-      </w:r>
-      <w:r>
-        <w:t>usability</w:t>
-      </w:r>
-      <w:r>
-        <w:t xml:space="preserve"> of the program as it means that you will not have to drag and drop, this will also help if there are a lot of accounts. T</w:t>
-      </w:r>
-      <w:r>
-        <w:t>his will be demonstrate</w:t>
-      </w:r>
-      <w:r>
-        <w:t>d</w:t>
-      </w:r>
-      <w:r>
-        <w:t xml:space="preserve"> below.</w:t>
-      </w:r>
-    </w:p>
-    <w:p>
-      <w:r>
-        <w:t>…</w:t>
-      </w:r>
-    </w:p>
-    <w:p>
       <w:pPr>
         <w:rPr>
           <w:noProof/>
           <w:lang w:val="en-GB" w:eastAsia="en-GB"/>
         </w:rPr>
       </w:pPr>
+      <w:r>
+        <w:t xml:space="preserve">I </w:t>
+      </w:r>
+      <w:r>
+        <w:t xml:space="preserve">also </w:t>
+      </w:r>
+      <w:r>
+        <w:t xml:space="preserve">decided to add member order to the properties of the Transaction class this will order the CreateNewtransaction fields as numbered in the code above, as with the previous change this is not necessary but it is for purely presentation purposes as before this the Account fields were separated by the Date field. </w:t>
+      </w:r>
+      <w:r>
+        <w:t>I also added a new property called Name to be used as a title for the transactions as when in AllTransactions and not in table view each transaction was called Untitled.</w:t>
+      </w:r>
     </w:p>
     <w:p>
       <w:r>
@@ -490,10 +481,10 @@
           <w:lang w:val="en-GB" w:eastAsia="en-GB"/>
         </w:rPr>
         <w:drawing>
-          <wp:inline distT="0" distB="0" distL="0" distR="0" wp14:anchorId="40FC2576" wp14:editId="43D39C48">
-            <wp:extent cx="4791075" cy="2670436"/>
-            <wp:effectExtent l="0" t="0" r="0" b="0"/>
-            <wp:docPr id="10" name="Picture 10"/>
+          <wp:inline distT="0" distB="0" distL="0" distR="0" wp14:anchorId="374C9DF2" wp14:editId="63D871DD">
+            <wp:extent cx="5000017" cy="3305381"/>
+            <wp:effectExtent l="0" t="0" r="0" b="9525"/>
+            <wp:docPr id="12" name="Picture 12"/>
             <wp:cNvGraphicFramePr>
               <a:graphicFrameLocks xmlns:a="http://schemas.openxmlformats.org/drawingml/2006/main" noChangeAspect="1"/>
             </wp:cNvGraphicFramePr>
@@ -506,13 +497,13 @@
                   </pic:nvPicPr>
                   <pic:blipFill rotWithShape="1">
                     <a:blip r:embed="rId12"/>
-                    <a:srcRect l="21166" t="33333" r="29926" b="16071"/>
+                    <a:srcRect l="24237" t="22189" r="26961" b="17933"/>
                     <a:stretch/>
                   </pic:blipFill>
                   <pic:spPr bwMode="auto">
                     <a:xfrm>
                       <a:off x="0" y="0"/>
-                      <a:ext cx="4793927" cy="2672026"/>
+                      <a:ext cx="5005416" cy="3308950"/>
                     </a:xfrm>
                     <a:prstGeom prst="rect">
                       <a:avLst/>
@@ -535,16 +526,58 @@
     </w:p>
     <w:p>
       <w:r>
-        <w:t>I decided to add member order to the properties of the Transaction class this will order the CreateNewtransaction fields as numbered in the code above, as with the previous change this is not necessary but it is for purely presentation purposes as before this the Account fields were separated by the Date field.</w:t>
-      </w:r>
-      <w:r>
-        <w:t xml:space="preserve"> Again a demonstration of this will be provided below.</w:t>
-      </w:r>
-    </w:p>
-    <w:p>
-      <w:r>
+        <w:t>In the screenshot below you can see that that there is a new property called Name, the properties are ordered as to the member order and the autocomplete methods for the Debit and credit accounts is working.</w:t>
+      </w:r>
+    </w:p>
+    <w:p>
+      <w:r>
+        <w:rPr>
+          <w:noProof/>
+          <w:lang w:val="en-GB" w:eastAsia="en-GB"/>
+        </w:rPr>
         <w:lastRenderedPageBreak/>
-        <w:t>…</w:t>
+        <w:drawing>
+          <wp:inline distT="0" distB="0" distL="0" distR="0" wp14:anchorId="09DA4AEA" wp14:editId="1678B998">
+            <wp:extent cx="3822970" cy="2829748"/>
+            <wp:effectExtent l="0" t="0" r="6350" b="8890"/>
+            <wp:docPr id="2" name="Picture 2"/>
+            <wp:cNvGraphicFramePr>
+              <a:graphicFrameLocks xmlns:a="http://schemas.openxmlformats.org/drawingml/2006/main" noChangeAspect="1"/>
+            </wp:cNvGraphicFramePr>
+            <a:graphic xmlns:a="http://schemas.openxmlformats.org/drawingml/2006/main">
+              <a:graphicData uri="http://schemas.openxmlformats.org/drawingml/2006/picture">
+                <pic:pic xmlns:pic="http://schemas.openxmlformats.org/drawingml/2006/picture">
+                  <pic:nvPicPr>
+                    <pic:cNvPr id="0" name=""/>
+                    <pic:cNvPicPr/>
+                  </pic:nvPicPr>
+                  <pic:blipFill rotWithShape="1">
+                    <a:blip r:embed="rId13"/>
+                    <a:srcRect t="12766" r="66592" b="41337"/>
+                    <a:stretch/>
+                  </pic:blipFill>
+                  <pic:spPr bwMode="auto">
+                    <a:xfrm>
+                      <a:off x="0" y="0"/>
+                      <a:ext cx="3825245" cy="2831432"/>
+                    </a:xfrm>
+                    <a:prstGeom prst="rect">
+                      <a:avLst/>
+                    </a:prstGeom>
+                    <a:ln>
+                      <a:noFill/>
+                    </a:ln>
+                    <a:extLst>
+                      <a:ext uri="{53640926-AAD7-44D8-BBD7-CCE9431645EC}">
+                        <a14:shadowObscured xmlns:a14="http://schemas.microsoft.com/office/drawing/2010/main"/>
+                      </a:ext>
+                    </a:extLst>
+                  </pic:spPr>
+                </pic:pic>
+              </a:graphicData>
+            </a:graphic>
+          </wp:inline>
+        </w:drawing>
       </w:r>
     </w:p>
     <w:p/>
@@ -552,6 +585,7 @@
       <w:bookmarkStart w:id="0" w:name="_GoBack"/>
       <w:bookmarkEnd w:id="0"/>
     </w:p>
+    <w:p/>
     <w:p>
       <w:r>
         <w:rPr>
@@ -574,7 +608,7 @@
                     <pic:cNvPicPr/>
                   </pic:nvPicPr>
                   <pic:blipFill rotWithShape="1">
-                    <a:blip r:embed="rId13"/>
+                    <a:blip r:embed="rId14"/>
                     <a:srcRect l="23237" t="30060" r="46314" b="39583"/>
                     <a:stretch/>
                   </pic:blipFill>
@@ -605,6 +639,130 @@
     <w:p>
       <w:r>
         <w:t>Above is some seed data for some Accounts and the method used to create them, this is in the DB initializer.</w:t>
+      </w:r>
+    </w:p>
+    <w:p>
+      <w:pPr>
+        <w:rPr>
+          <w:noProof/>
+          <w:lang w:val="en-GB" w:eastAsia="en-GB"/>
+        </w:rPr>
+      </w:pPr>
+    </w:p>
+    <w:p/>
+    <w:p/>
+    <w:p/>
+    <w:p/>
+    <w:p/>
+    <w:p>
+      <w:r>
+        <w:t>I then decided to create a better title to be used for the Transactions, I used a Title Builder method inside the transaction class to create a title by combining the Name and Date properties, again this is just to add additional usability to the software.</w:t>
+      </w:r>
+    </w:p>
+    <w:p>
+      <w:pPr>
+        <w:rPr>
+          <w:noProof/>
+          <w:lang w:val="en-GB" w:eastAsia="en-GB"/>
+        </w:rPr>
+      </w:pPr>
+      <w:r>
+        <w:rPr>
+          <w:noProof/>
+          <w:lang w:val="en-GB" w:eastAsia="en-GB"/>
+        </w:rPr>
+        <w:drawing>
+          <wp:inline distT="0" distB="0" distL="0" distR="0" wp14:anchorId="4C9A3CE6" wp14:editId="541F331F">
+            <wp:extent cx="3905742" cy="1478604"/>
+            <wp:effectExtent l="0" t="0" r="0" b="7620"/>
+            <wp:docPr id="13" name="Picture 13"/>
+            <wp:cNvGraphicFramePr>
+              <a:graphicFrameLocks xmlns:a="http://schemas.openxmlformats.org/drawingml/2006/main" noChangeAspect="1"/>
+            </wp:cNvGraphicFramePr>
+            <a:graphic xmlns:a="http://schemas.openxmlformats.org/drawingml/2006/main">
+              <a:graphicData uri="http://schemas.openxmlformats.org/drawingml/2006/picture">
+                <pic:pic xmlns:pic="http://schemas.openxmlformats.org/drawingml/2006/picture">
+                  <pic:nvPicPr>
+                    <pic:cNvPr id="0" name=""/>
+                    <pic:cNvPicPr/>
+                  </pic:nvPicPr>
+                  <pic:blipFill rotWithShape="1">
+                    <a:blip r:embed="rId15"/>
+                    <a:srcRect l="26038" t="47416" r="51035" b="36474"/>
+                    <a:stretch/>
+                  </pic:blipFill>
+                  <pic:spPr bwMode="auto">
+                    <a:xfrm>
+                      <a:off x="0" y="0"/>
+                      <a:ext cx="3908068" cy="1479484"/>
+                    </a:xfrm>
+                    <a:prstGeom prst="rect">
+                      <a:avLst/>
+                    </a:prstGeom>
+                    <a:ln>
+                      <a:noFill/>
+                    </a:ln>
+                    <a:extLst>
+                      <a:ext uri="{53640926-AAD7-44D8-BBD7-CCE9431645EC}">
+                        <a14:shadowObscured xmlns:a14="http://schemas.microsoft.com/office/drawing/2010/main"/>
+                      </a:ext>
+                    </a:extLst>
+                  </pic:spPr>
+                </pic:pic>
+              </a:graphicData>
+            </a:graphic>
+          </wp:inline>
+        </w:drawing>
+      </w:r>
+    </w:p>
+    <w:p>
+      <w:r>
+        <w:rPr>
+          <w:noProof/>
+          <w:lang w:val="en-GB" w:eastAsia="en-GB"/>
+        </w:rPr>
+        <w:drawing>
+          <wp:inline distT="0" distB="0" distL="0" distR="0" wp14:anchorId="3D4B1112" wp14:editId="7ADDFAB3">
+            <wp:extent cx="3745149" cy="2130862"/>
+            <wp:effectExtent l="0" t="0" r="8255" b="3175"/>
+            <wp:docPr id="14" name="Picture 14"/>
+            <wp:cNvGraphicFramePr>
+              <a:graphicFrameLocks xmlns:a="http://schemas.openxmlformats.org/drawingml/2006/main" noChangeAspect="1"/>
+            </wp:cNvGraphicFramePr>
+            <a:graphic xmlns:a="http://schemas.openxmlformats.org/drawingml/2006/main">
+              <a:graphicData uri="http://schemas.openxmlformats.org/drawingml/2006/picture">
+                <pic:pic xmlns:pic="http://schemas.openxmlformats.org/drawingml/2006/picture">
+                  <pic:nvPicPr>
+                    <pic:cNvPr id="0" name=""/>
+                    <pic:cNvPicPr/>
+                  </pic:nvPicPr>
+                  <pic:blipFill rotWithShape="1">
+                    <a:blip r:embed="rId16"/>
+                    <a:srcRect t="12462" r="62007" b="47417"/>
+                    <a:stretch/>
+                  </pic:blipFill>
+                  <pic:spPr bwMode="auto">
+                    <a:xfrm>
+                      <a:off x="0" y="0"/>
+                      <a:ext cx="3747380" cy="2132132"/>
+                    </a:xfrm>
+                    <a:prstGeom prst="rect">
+                      <a:avLst/>
+                    </a:prstGeom>
+                    <a:ln>
+                      <a:noFill/>
+                    </a:ln>
+                    <a:extLst>
+                      <a:ext uri="{53640926-AAD7-44D8-BBD7-CCE9431645EC}">
+                        <a14:shadowObscured xmlns:a14="http://schemas.microsoft.com/office/drawing/2010/main"/>
+                      </a:ext>
+                    </a:extLst>
+                  </pic:spPr>
+                </pic:pic>
+              </a:graphicData>
+            </a:graphic>
+          </wp:inline>
+        </w:drawing>
       </w:r>
     </w:p>
     <w:sectPr>

</xml_diff>